<commit_message>
Updated SCD and Self Report Use Case
</commit_message>
<xml_diff>
--- a/Self Report Use Case.docx
+++ b/Self Report Use Case.docx
@@ -6,24 +6,16 @@
       <w:r>
         <w:t xml:space="preserve">Use </w:t>
       </w:r>
-      <w:proofErr w:type="gramStart"/>
-      <w:r>
-        <w:t>case :</w:t>
-      </w:r>
-      <w:proofErr w:type="gramEnd"/>
-      <w:r>
-        <w:t xml:space="preserve"> </w:t>
-      </w:r>
-      <w:r>
-        <w:t>Self Reporting</w:t>
-      </w:r>
-    </w:p>
-    <w:p>
-      <w:r>
-        <w:t>Description</w:t>
-      </w:r>
-      <w:r>
-        <w:t>:</w:t>
+      <w:r>
+        <w:t>case:</w:t>
+      </w:r>
+      <w:r>
+        <w:t xml:space="preserve"> Self Reporting</w:t>
+      </w:r>
+    </w:p>
+    <w:p>
+      <w:r>
+        <w:t>Description:</w:t>
       </w:r>
     </w:p>
     <w:p>
@@ -44,7 +36,10 @@
     </w:p>
     <w:p>
       <w:r>
-        <w:t>The user of the track and trace system,</w:t>
+        <w:t>Mobile Phones</w:t>
+      </w:r>
+      <w:r>
+        <w:t>,</w:t>
       </w:r>
       <w:r>
         <w:t xml:space="preserve"> other users of the track and trace system</w:t>
@@ -79,16 +74,20 @@
         <w:t>updated</w:t>
       </w:r>
       <w:r>
-        <w:t xml:space="preserve"> this user from the green level to the amber level. The system would have also sent the unique ID to medical professionals as to book in an appointment for the </w:t>
+        <w:t xml:space="preserve"> this </w:t>
+      </w:r>
+      <w:r>
+        <w:t xml:space="preserve">mobile phone for the </w:t>
+      </w:r>
+      <w:r>
+        <w:t xml:space="preserve">user from the green level to the amber level. The system would have also sent the unique ID to medical professionals as to book in an appointment for the </w:t>
       </w:r>
       <w:r>
         <w:t xml:space="preserve">user. Additionally, any users around this user would be alerted if they were around this user for a prolonged </w:t>
       </w:r>
-      <w:proofErr w:type="gramStart"/>
-      <w:r>
-        <w:t>period of time</w:t>
-      </w:r>
-      <w:proofErr w:type="gramEnd"/>
+      <w:r>
+        <w:t>period</w:t>
+      </w:r>
       <w:r>
         <w:t>.</w:t>
       </w:r>
@@ -109,7 +108,13 @@
         <w:t xml:space="preserve">appointment. </w:t>
       </w:r>
       <w:r>
-        <w:t xml:space="preserve">The information is also sent to the dashboard to update the number of suspected cases. Additionally, the database for the system is updated with this user ID to flag that they are in the amber level. </w:t>
+        <w:t>The information is also sent to the dashboard to update the number of suspected cases.</w:t>
+      </w:r>
+      <w:r>
+        <w:t xml:space="preserve"> This information includes the location and time of self-report to ensure that the dashboard is up to date with the latest cases.</w:t>
+      </w:r>
+      <w:r>
+        <w:t xml:space="preserve"> Additionally, the database for the system is updated with this user ID to flag that they are in the amber level. </w:t>
       </w:r>
       <w:r>
         <w:t>This is sent back to the phone to show confirmation to the user that the self-report has gone through.</w:t>
@@ -117,52 +122,56 @@
       <w:r>
         <w:t xml:space="preserve"> This confirmation also allows for other users near to be alerted that there is a user in the amber region. This further reduces the spread of the virus as users will be more aware and try to stay </w:t>
       </w:r>
-      <w:proofErr w:type="gramStart"/>
-      <w:r>
-        <w:t>more strict</w:t>
-      </w:r>
-      <w:proofErr w:type="gramEnd"/>
+      <w:r>
+        <w:t>stricter</w:t>
+      </w:r>
       <w:r>
         <w:t xml:space="preserve"> to governmental regulations. </w:t>
       </w:r>
     </w:p>
     <w:p>
       <w:r>
-        <w:t>Alterative Scenarios</w:t>
+        <w:t>Alter</w:t>
+      </w:r>
+      <w:r>
+        <w:t>n</w:t>
+      </w:r>
+      <w:r>
+        <w:t>ative Scenarios</w:t>
       </w:r>
     </w:p>
     <w:p>
       <w:r>
         <w:t xml:space="preserve">1: In the case of no internet connectivity, the </w:t>
       </w:r>
-      <w:proofErr w:type="spellStart"/>
-      <w:r>
-        <w:t>self report</w:t>
-      </w:r>
-      <w:proofErr w:type="spellEnd"/>
+      <w:r>
+        <w:t>self-report</w:t>
+      </w:r>
       <w:r>
         <w:t xml:space="preserve"> is stored locally with the confirmation still being given to the user. Seeing as the application uses Bluetooth, the device can communicate locally with other devices to alert other nearby users. Once internet connectivity is given, the local device </w:t>
       </w:r>
-      <w:proofErr w:type="gramStart"/>
-      <w:r>
-        <w:t>is able to</w:t>
-      </w:r>
-      <w:proofErr w:type="gramEnd"/>
+      <w:r>
+        <w:t>can</w:t>
+      </w:r>
       <w:r>
         <w:t xml:space="preserve"> transmit the </w:t>
       </w:r>
-      <w:proofErr w:type="spellStart"/>
-      <w:r>
-        <w:t>self report</w:t>
-      </w:r>
-      <w:proofErr w:type="spellEnd"/>
+      <w:r>
+        <w:t>self-report</w:t>
+      </w:r>
       <w:r>
         <w:t xml:space="preserve"> to the main track and trace system with the medical appointment booked after this contact.</w:t>
       </w:r>
     </w:p>
     <w:p>
       <w:r>
-        <w:t>&lt;Steps taken in alternative scenario 2</w:t>
+        <w:t>2. There may be errors when a self-report is sent so the user may have to resend the message. The mobile phone should be sent an alert if an error occurs when sending through the app. This will then result in an error message being displayed to the user in which case, the user will have to resend the report to the system. In worst case, the user may need to relaunch the app if the error message persists, however this will be displayed to the user on the error message.</w:t>
+      </w:r>
+    </w:p>
+    <w:p>
+      <w:r>
+        <w:lastRenderedPageBreak/>
+        <w:t xml:space="preserve">3. If the user tries to send multiple self-reports after already having a successful send, they will be informed that a self-report would already have been sent. This message will persist until the user has been updated with a green or red status from the medical report later sent by medical professionals. </w:t>
       </w:r>
     </w:p>
     <w:sectPr>

</xml_diff>